<commit_message>
Added a very quick and undetailed documentation file in TP.docx
</commit_message>
<xml_diff>
--- a/doc/TP.docx
+++ b/doc/TP.docx
@@ -21,116 +21,1168 @@
       <w:r>
         <w:t>Jack Chessa, jfchessa@utep.edu</w:t>
       </w:r>
+    </w:p>
+    <w:p/>
+    <w:p>
+      <w:pPr>
+        <w:rPr>
+          <w:b/>
+          <w:i/>
+        </w:rPr>
+      </w:pPr>
+      <w:r>
+        <w:rPr>
+          <w:b/>
+          <w:i/>
+        </w:rPr>
+        <w:t>Overview:</w:t>
+      </w:r>
+    </w:p>
+    <w:p>
+      <w:pPr>
+        <w:jc w:val="both"/>
+      </w:pPr>
+      <w:r>
+        <w:t>TP_PROPS Library is a set of Fortran</w:t>
+      </w:r>
+      <w:r>
+        <w:t>90/77</w:t>
+      </w:r>
+      <w:r>
+        <w:t xml:space="preserve"> routines to supply various </w:t>
+      </w:r>
+      <w:proofErr w:type="spellStart"/>
+      <w:r>
+        <w:t>thermophysical</w:t>
+      </w:r>
+      <w:proofErr w:type="spellEnd"/>
+      <w:r>
+        <w:t xml:space="preserve"> properties of materials employed in cryogenic propellants.  Most notably Liquid Oxygen (LOX) and Liquid Methane (CH4).  </w:t>
+      </w:r>
+    </w:p>
+    <w:p>
+      <w:pPr>
+        <w:jc w:val="both"/>
+        <w:rPr>
+          <w:b/>
+          <w:i/>
+        </w:rPr>
+      </w:pPr>
+      <w:r>
+        <w:rPr>
+          <w:b/>
+          <w:i/>
+        </w:rPr>
+        <w:t>Compiling the Libraries:</w:t>
+      </w:r>
+    </w:p>
+    <w:p>
+      <w:pPr>
+        <w:jc w:val="both"/>
+      </w:pPr>
+      <w:r>
+        <w:t xml:space="preserve">The library requires a </w:t>
+      </w:r>
+      <w:proofErr w:type="spellStart"/>
+      <w:proofErr w:type="gramStart"/>
+      <w:r>
+        <w:t>fortran</w:t>
+      </w:r>
+      <w:proofErr w:type="spellEnd"/>
+      <w:proofErr w:type="gramEnd"/>
+      <w:r>
+        <w:t xml:space="preserve"> 90 compiler such as </w:t>
+      </w:r>
+      <w:proofErr w:type="spellStart"/>
+      <w:r>
+        <w:t>gfortran</w:t>
+      </w:r>
+      <w:proofErr w:type="spellEnd"/>
+      <w:r>
+        <w:t xml:space="preserve"> or intel </w:t>
+      </w:r>
+      <w:proofErr w:type="spellStart"/>
+      <w:r>
+        <w:t>fortran</w:t>
+      </w:r>
+      <w:proofErr w:type="spellEnd"/>
+      <w:r>
+        <w:t xml:space="preserve">.  The code build is rather straightforward and uses a simple </w:t>
+      </w:r>
+      <w:proofErr w:type="spellStart"/>
+      <w:r>
+        <w:t>makefile</w:t>
+      </w:r>
+      <w:proofErr w:type="spellEnd"/>
+      <w:r>
+        <w:t xml:space="preserve">. </w:t>
+      </w:r>
+    </w:p>
+    <w:p>
+      <w:pPr>
+        <w:jc w:val="both"/>
+      </w:pPr>
+      <w:r>
+        <w:t xml:space="preserve">On most windows and </w:t>
+      </w:r>
+      <w:proofErr w:type="spellStart"/>
+      <w:r>
+        <w:t>linux</w:t>
+      </w:r>
+      <w:proofErr w:type="spellEnd"/>
+      <w:r>
+        <w:t xml:space="preserve"> based computers simply changing the F90C and F77C macros definitions in the </w:t>
+      </w:r>
+      <w:proofErr w:type="spellStart"/>
+      <w:r>
+        <w:t>Makefile</w:t>
+      </w:r>
+      <w:proofErr w:type="spellEnd"/>
+      <w:r>
+        <w:t xml:space="preserve"> should suffice.</w:t>
+      </w:r>
+    </w:p>
+    <w:p>
+      <w:pPr>
+        <w:jc w:val="both"/>
+        <w:rPr>
+          <w:b/>
+          <w:i/>
+        </w:rPr>
+      </w:pPr>
+      <w:r>
+        <w:rPr>
+          <w:b/>
+          <w:i/>
+        </w:rPr>
+        <w:t>Subroutines Available:</w:t>
+      </w:r>
+    </w:p>
+    <w:p>
+      <w:pPr>
+        <w:jc w:val="both"/>
+      </w:pPr>
+      <w:r>
+        <w:t>Currently the following subroutines are available:</w:t>
+      </w:r>
+    </w:p>
+    <w:p>
+      <w:pPr>
+        <w:pStyle w:val="ListParagraph"/>
+        <w:numPr>
+          <w:ilvl w:val="0"/>
+          <w:numId w:val="1"/>
+        </w:numPr>
+        <w:jc w:val="both"/>
+      </w:pPr>
+      <w:r>
+        <w:t xml:space="preserve">subroutine </w:t>
+      </w:r>
+      <w:proofErr w:type="spellStart"/>
+      <w:r>
+        <w:t>eos</w:t>
+      </w:r>
+      <w:proofErr w:type="spellEnd"/>
+      <w:r>
+        <w:t xml:space="preserve">( T, P, mix, rho, </w:t>
+      </w:r>
+      <w:proofErr w:type="spellStart"/>
+      <w:r>
+        <w:t>drho</w:t>
+      </w:r>
+      <w:proofErr w:type="spellEnd"/>
+      <w:r>
+        <w:t xml:space="preserve">, mu, </w:t>
+      </w:r>
+      <w:proofErr w:type="spellStart"/>
+      <w:r>
+        <w:t>dmu</w:t>
+      </w:r>
+      <w:proofErr w:type="spellEnd"/>
+      <w:r>
+        <w:t xml:space="preserve">, kappa, </w:t>
+      </w:r>
+      <w:proofErr w:type="spellStart"/>
+      <w:r>
+        <w:t>dkappa</w:t>
+      </w:r>
+      <w:proofErr w:type="spellEnd"/>
+      <w:r>
+        <w:t>,</w:t>
+      </w:r>
+      <w:r>
+        <w:t xml:space="preserve"> </w:t>
+      </w:r>
+      <w:r>
+        <w:t xml:space="preserve">gamma, </w:t>
+      </w:r>
+      <w:proofErr w:type="spellStart"/>
+      <w:r>
+        <w:t>dgamma</w:t>
+      </w:r>
+      <w:proofErr w:type="spellEnd"/>
+      <w:r>
+        <w:t xml:space="preserve">, </w:t>
+      </w:r>
+      <w:proofErr w:type="spellStart"/>
+      <w:r>
+        <w:t>cp</w:t>
+      </w:r>
+      <w:proofErr w:type="spellEnd"/>
+      <w:r>
+        <w:t xml:space="preserve">, </w:t>
+      </w:r>
+      <w:proofErr w:type="spellStart"/>
+      <w:r>
+        <w:t>dcp</w:t>
+      </w:r>
+      <w:proofErr w:type="spellEnd"/>
+      <w:r>
+        <w:t xml:space="preserve"> )</w:t>
+      </w:r>
+      <w:r>
+        <w:t xml:space="preserve"> – Computes the density, viscosity, thermal conductivity, specific heat ratio and isobaric specific heat for a given temperature, pressure and LOX, CH4 mixture</w:t>
+      </w:r>
+      <w:r>
+        <w:t>, as well as the gradients of these quantities with respect to temperature (needed for calculation of the Jacobian terms)</w:t>
+      </w:r>
+      <w:r>
+        <w:t xml:space="preserve"> (currently, 100% LOX)</w:t>
+      </w:r>
+    </w:p>
+    <w:p>
+      <w:pPr>
+        <w:pStyle w:val="ListParagraph"/>
+        <w:numPr>
+          <w:ilvl w:val="0"/>
+          <w:numId w:val="1"/>
+        </w:numPr>
+        <w:jc w:val="both"/>
+      </w:pPr>
+      <w:r>
+        <w:t>module o2props_mod, which contains the following subroutines</w:t>
+      </w:r>
+      <w:r>
+        <w:t xml:space="preserve"> (functions)</w:t>
+      </w:r>
+    </w:p>
+    <w:p>
+      <w:pPr>
+        <w:pStyle w:val="ListParagraph"/>
+        <w:numPr>
+          <w:ilvl w:val="0"/>
+          <w:numId w:val="3"/>
+        </w:numPr>
+        <w:jc w:val="both"/>
+      </w:pPr>
+      <w:r>
+        <w:t>O2_RHO(T,P)</w:t>
+      </w:r>
+      <w:r>
+        <w:t xml:space="preserve"> -  computes density</w:t>
+      </w:r>
+      <w:r>
+        <w:t xml:space="preserve"> </w:t>
+      </w:r>
+      <w:r>
+        <w:t>[</w:t>
+      </w:r>
+      <w:r>
+        <w:t>lbf-s</w:t>
+      </w:r>
+      <w:r>
+        <w:rPr>
+          <w:vertAlign w:val="superscript"/>
+        </w:rPr>
+        <w:t>2</w:t>
+      </w:r>
+      <w:r>
+        <w:t>/in</w:t>
+      </w:r>
+      <w:r>
+        <w:rPr>
+          <w:vertAlign w:val="superscript"/>
+        </w:rPr>
+        <w:t>4</w:t>
+      </w:r>
+      <w:r>
+        <w:t>]</w:t>
+      </w:r>
+      <w:r>
+        <w:tab/>
+      </w:r>
+    </w:p>
+    <w:p>
+      <w:pPr>
+        <w:pStyle w:val="ListParagraph"/>
+        <w:numPr>
+          <w:ilvl w:val="1"/>
+          <w:numId w:val="1"/>
+        </w:numPr>
+        <w:jc w:val="both"/>
+      </w:pPr>
+      <w:r>
+        <w:t>O2_MU</w:t>
+      </w:r>
+      <w:r>
+        <w:t>(T,P)</w:t>
+      </w:r>
+      <w:r>
+        <w:t xml:space="preserve"> – computes dynamic viscosity</w:t>
+      </w:r>
+      <w:r>
+        <w:t xml:space="preserve"> [ </w:t>
+      </w:r>
+      <w:proofErr w:type="spellStart"/>
+      <w:r>
+        <w:t>lbf</w:t>
+      </w:r>
+      <w:proofErr w:type="spellEnd"/>
+      <w:r>
+        <w:t>-s/in</w:t>
+      </w:r>
+      <w:r>
+        <w:rPr>
+          <w:vertAlign w:val="superscript"/>
+        </w:rPr>
+        <w:t>2</w:t>
+      </w:r>
+      <w:r>
+        <w:t>]</w:t>
+      </w:r>
+    </w:p>
+    <w:p>
+      <w:pPr>
+        <w:pStyle w:val="ListParagraph"/>
+        <w:numPr>
+          <w:ilvl w:val="1"/>
+          <w:numId w:val="1"/>
+        </w:numPr>
+        <w:jc w:val="both"/>
+      </w:pPr>
+      <w:r>
+        <w:t>O2_CP</w:t>
+      </w:r>
+      <w:r>
+        <w:t>(T,P)</w:t>
+      </w:r>
+      <w:r>
+        <w:t xml:space="preserve"> – computes isobaric specific heat</w:t>
+      </w:r>
+      <w:r>
+        <w:t xml:space="preserve"> [ </w:t>
+      </w:r>
+      <w:r>
+        <w:rPr>
+          <w:rFonts w:cs="Times New Roman"/>
+        </w:rPr>
+        <w:t>in</w:t>
+      </w:r>
+      <w:r>
+        <w:rPr>
+          <w:rFonts w:cs="Times New Roman"/>
+          <w:vertAlign w:val="superscript"/>
+        </w:rPr>
+        <w:t>2</w:t>
+      </w:r>
+      <w:r>
+        <w:rPr>
+          <w:rFonts w:cs="Times New Roman"/>
+        </w:rPr>
+        <w:t>/(s</w:t>
+      </w:r>
+      <w:r>
+        <w:rPr>
+          <w:rFonts w:cs="Times New Roman"/>
+          <w:vertAlign w:val="superscript"/>
+        </w:rPr>
+        <w:t>2</w:t>
+      </w:r>
+      <w:r>
+        <w:rPr>
+          <w:rFonts w:cs="Times New Roman"/>
+        </w:rPr>
+        <w:t>-R)</w:t>
+      </w:r>
+      <w:r>
+        <w:rPr>
+          <w:rFonts w:cs="Times New Roman"/>
+        </w:rPr>
+        <w:t xml:space="preserve"> ]</w:t>
+      </w:r>
+    </w:p>
+    <w:p>
+      <w:pPr>
+        <w:pStyle w:val="ListParagraph"/>
+        <w:numPr>
+          <w:ilvl w:val="1"/>
+          <w:numId w:val="1"/>
+        </w:numPr>
+        <w:jc w:val="both"/>
+      </w:pPr>
+      <w:r>
+        <w:t>O2_GAMMA</w:t>
+      </w:r>
+      <w:r>
+        <w:t>(T,P)</w:t>
+      </w:r>
+      <w:r>
+        <w:t xml:space="preserve"> -  computes specific heat ratio (</w:t>
+      </w:r>
+      <w:proofErr w:type="spellStart"/>
+      <w:r>
+        <w:t>cp</w:t>
+      </w:r>
+      <w:proofErr w:type="spellEnd"/>
+      <w:r>
+        <w:t>/cv)</w:t>
+      </w:r>
+      <w:r>
+        <w:t xml:space="preserve"> [dimensionless]</w:t>
+      </w:r>
+    </w:p>
+    <w:p>
+      <w:pPr>
+        <w:pStyle w:val="ListParagraph"/>
+        <w:numPr>
+          <w:ilvl w:val="1"/>
+          <w:numId w:val="1"/>
+        </w:numPr>
+        <w:jc w:val="both"/>
+        <w:rPr>
+          <w:b/>
+          <w:i/>
+        </w:rPr>
+      </w:pPr>
+      <w:r>
+        <w:t>O2_KAPPA</w:t>
+      </w:r>
+      <w:r>
+        <w:t>(T,P)</w:t>
+      </w:r>
+      <w:r>
+        <w:t xml:space="preserve"> – computes thermal conductivity</w:t>
+      </w:r>
+      <w:r>
+        <w:t xml:space="preserve"> [</w:t>
+      </w:r>
+      <w:r>
+        <w:rPr>
+          <w:rFonts w:cs="Times New Roman"/>
+        </w:rPr>
+        <w:t>in</w:t>
+      </w:r>
+      <w:r>
+        <w:rPr>
+          <w:rFonts w:cs="Times New Roman"/>
+          <w:vertAlign w:val="superscript"/>
+        </w:rPr>
+        <w:t>2</w:t>
+      </w:r>
+      <w:r>
+        <w:rPr>
+          <w:rFonts w:cs="Times New Roman"/>
+        </w:rPr>
+        <w:t>/(s</w:t>
+      </w:r>
+      <w:r>
+        <w:rPr>
+          <w:rFonts w:cs="Times New Roman"/>
+        </w:rPr>
+        <w:t>-R)</w:t>
+      </w:r>
+      <w:r>
+        <w:rPr>
+          <w:rFonts w:cs="Times New Roman"/>
+        </w:rPr>
+        <w:t>]</w:t>
+      </w:r>
+    </w:p>
+    <w:p>
+      <w:pPr>
+        <w:jc w:val="both"/>
+        <w:rPr>
+          <w:b/>
+          <w:i/>
+        </w:rPr>
+      </w:pPr>
+      <w:r>
+        <w:rPr>
+          <w:b/>
+          <w:i/>
+        </w:rPr>
+        <w:t>Units:</w:t>
+      </w:r>
+    </w:p>
+    <w:p>
+      <w:pPr>
+        <w:jc w:val="both"/>
+      </w:pPr>
+      <w:r>
+        <w:t>These routines all use the following fundamental units:</w:t>
+      </w:r>
+    </w:p>
+    <w:p>
+      <w:pPr>
+        <w:pStyle w:val="ListParagraph"/>
+        <w:numPr>
+          <w:ilvl w:val="0"/>
+          <w:numId w:val="2"/>
+        </w:numPr>
+        <w:jc w:val="both"/>
+      </w:pPr>
+      <w:r>
+        <w:t>Length (L) = inches</w:t>
+      </w:r>
+    </w:p>
+    <w:p>
+      <w:pPr>
+        <w:pStyle w:val="ListParagraph"/>
+        <w:numPr>
+          <w:ilvl w:val="0"/>
+          <w:numId w:val="2"/>
+        </w:numPr>
+        <w:jc w:val="both"/>
+      </w:pPr>
+      <w:r>
+        <w:t>Time (T) = seconds</w:t>
+      </w:r>
+    </w:p>
+    <w:p>
+      <w:pPr>
+        <w:pStyle w:val="ListParagraph"/>
+        <w:numPr>
+          <w:ilvl w:val="0"/>
+          <w:numId w:val="2"/>
+        </w:numPr>
+        <w:jc w:val="both"/>
+      </w:pPr>
+      <w:r>
+        <w:t xml:space="preserve">Mass (M) = </w:t>
+      </w:r>
+      <w:proofErr w:type="spellStart"/>
+      <w:r>
+        <w:t>slinch</w:t>
+      </w:r>
+      <w:proofErr w:type="spellEnd"/>
+      <w:r>
+        <w:t xml:space="preserve"> (lbf-s</w:t>
+      </w:r>
+      <w:r>
+        <w:rPr>
+          <w:vertAlign w:val="superscript"/>
+        </w:rPr>
+        <w:t>2</w:t>
+      </w:r>
+      <w:r>
+        <w:t>/in)</w:t>
+      </w:r>
+    </w:p>
+    <w:p>
+      <w:pPr>
+        <w:pStyle w:val="ListParagraph"/>
+        <w:numPr>
+          <w:ilvl w:val="0"/>
+          <w:numId w:val="2"/>
+        </w:numPr>
+        <w:jc w:val="both"/>
+      </w:pPr>
+      <w:r>
+        <w:t>Temperature (</w:t>
+      </w:r>
+      <w:r>
+        <w:rPr>
+          <w:rFonts w:ascii="Times New Roman" w:hAnsi="Times New Roman" w:cs="Times New Roman"/>
+        </w:rPr>
+        <w:t xml:space="preserve">θ) = </w:t>
+      </w:r>
+      <w:r>
+        <w:rPr>
+          <w:rFonts w:cs="Times New Roman"/>
+        </w:rPr>
+        <w:t xml:space="preserve">Rankine </w:t>
+      </w:r>
+      <w:r>
+        <w:rPr>
+          <w:rFonts w:cs="Times New Roman"/>
+        </w:rPr>
+        <w:t>(</w:t>
+      </w:r>
+      <w:r>
+        <w:rPr>
+          <w:rFonts w:cs="Times New Roman"/>
+          <w:vertAlign w:val="superscript"/>
+        </w:rPr>
+        <w:t>·</w:t>
+      </w:r>
+      <w:r>
+        <w:rPr>
+          <w:rFonts w:cs="Times New Roman"/>
+        </w:rPr>
+        <w:t>R)</w:t>
+      </w:r>
+    </w:p>
+    <w:p>
+      <w:pPr>
+        <w:jc w:val="both"/>
+      </w:pPr>
+      <w:r>
+        <w:t>With the following secondary units:</w:t>
+      </w:r>
+    </w:p>
+    <w:p>
+      <w:pPr>
+        <w:pStyle w:val="ListParagraph"/>
+        <w:numPr>
+          <w:ilvl w:val="0"/>
+          <w:numId w:val="4"/>
+        </w:numPr>
+        <w:jc w:val="both"/>
+      </w:pPr>
+      <w:r>
+        <w:t xml:space="preserve">Force (F) = </w:t>
+      </w:r>
+      <w:proofErr w:type="spellStart"/>
+      <w:r>
+        <w:t>lbf</w:t>
+      </w:r>
+      <w:proofErr w:type="spellEnd"/>
+    </w:p>
+    <w:p>
+      <w:pPr>
+        <w:pStyle w:val="ListParagraph"/>
+        <w:numPr>
+          <w:ilvl w:val="0"/>
+          <w:numId w:val="4"/>
+        </w:numPr>
+        <w:jc w:val="both"/>
+      </w:pPr>
+      <w:r>
+        <w:t xml:space="preserve">Energy (J) = </w:t>
+      </w:r>
+      <w:proofErr w:type="spellStart"/>
+      <w:r>
+        <w:t>lbf</w:t>
+      </w:r>
+      <w:proofErr w:type="spellEnd"/>
+      <w:r>
+        <w:t>-in</w:t>
+      </w:r>
+    </w:p>
+    <w:p>
+      <w:pPr>
+        <w:pStyle w:val="ListParagraph"/>
+        <w:numPr>
+          <w:ilvl w:val="0"/>
+          <w:numId w:val="4"/>
+        </w:numPr>
+        <w:jc w:val="both"/>
+      </w:pPr>
+      <w:r>
+        <w:t xml:space="preserve">Pressure (P) = </w:t>
+      </w:r>
+      <w:proofErr w:type="spellStart"/>
+      <w:r>
+        <w:t>psia</w:t>
+      </w:r>
+      <w:proofErr w:type="spellEnd"/>
+    </w:p>
+    <w:p>
+      <w:pPr>
+        <w:jc w:val="both"/>
+      </w:pPr>
+      <w:r>
+        <w:lastRenderedPageBreak/>
+        <w:t>So the derived units of interest are as follows:</w:t>
+      </w:r>
+    </w:p>
+    <w:p>
+      <w:pPr>
+        <w:pStyle w:val="ListParagraph"/>
+        <w:numPr>
+          <w:ilvl w:val="0"/>
+          <w:numId w:val="3"/>
+        </w:numPr>
+        <w:jc w:val="both"/>
+      </w:pPr>
+      <w:r>
+        <w:t>Density (M/L</w:t>
+      </w:r>
+      <w:r>
+        <w:rPr>
+          <w:vertAlign w:val="superscript"/>
+        </w:rPr>
+        <w:t>3</w:t>
+      </w:r>
+      <w:r>
+        <w:t xml:space="preserve">) = </w:t>
+      </w:r>
+      <w:r>
+        <w:t>(lbf-s</w:t>
+      </w:r>
+      <w:r>
+        <w:rPr>
+          <w:vertAlign w:val="superscript"/>
+        </w:rPr>
+        <w:t>2</w:t>
+      </w:r>
+      <w:r>
+        <w:t>/in</w:t>
+      </w:r>
+      <w:r>
+        <w:rPr>
+          <w:vertAlign w:val="superscript"/>
+        </w:rPr>
+        <w:t>4</w:t>
+      </w:r>
+      <w:r>
+        <w:t>)</w:t>
+      </w:r>
+    </w:p>
+    <w:p>
+      <w:pPr>
+        <w:pStyle w:val="ListParagraph"/>
+        <w:numPr>
+          <w:ilvl w:val="0"/>
+          <w:numId w:val="3"/>
+        </w:numPr>
+        <w:jc w:val="both"/>
+      </w:pPr>
+      <w:r>
+        <w:t>Dynamic viscosity (F-T/L</w:t>
+      </w:r>
+      <w:r>
+        <w:rPr>
+          <w:vertAlign w:val="superscript"/>
+        </w:rPr>
+        <w:t>2</w:t>
+      </w:r>
+      <w:r>
+        <w:t>) = (</w:t>
+      </w:r>
+      <w:proofErr w:type="spellStart"/>
+      <w:r>
+        <w:t>lbf</w:t>
+      </w:r>
+      <w:proofErr w:type="spellEnd"/>
+      <w:r>
+        <w:t>-s/in</w:t>
+      </w:r>
+      <w:r>
+        <w:rPr>
+          <w:vertAlign w:val="superscript"/>
+        </w:rPr>
+        <w:t>2</w:t>
+      </w:r>
+      <w:r>
+        <w:t>)</w:t>
+      </w:r>
+    </w:p>
+    <w:p>
+      <w:pPr>
+        <w:pStyle w:val="ListParagraph"/>
+        <w:numPr>
+          <w:ilvl w:val="0"/>
+          <w:numId w:val="3"/>
+        </w:numPr>
+        <w:jc w:val="both"/>
+      </w:pPr>
+      <w:r>
+        <w:t>Specific heat (J/(M-</w:t>
+      </w:r>
+      <w:r>
+        <w:rPr>
+          <w:rFonts w:ascii="Times New Roman" w:hAnsi="Times New Roman" w:cs="Times New Roman"/>
+        </w:rPr>
+        <w:t>θ</w:t>
+      </w:r>
+      <w:r>
+        <w:rPr>
+          <w:rFonts w:ascii="Times New Roman" w:hAnsi="Times New Roman" w:cs="Times New Roman"/>
+        </w:rPr>
+        <w:t>-</w:t>
+      </w:r>
+      <w:r>
+        <w:rPr>
+          <w:rFonts w:cs="Times New Roman"/>
+        </w:rPr>
+        <w:t>T</w:t>
+      </w:r>
+      <w:r>
+        <w:rPr>
+          <w:rFonts w:ascii="Times New Roman" w:hAnsi="Times New Roman" w:cs="Times New Roman"/>
+        </w:rPr>
+        <w:t xml:space="preserve">)) = </w:t>
+      </w:r>
+      <w:r>
+        <w:rPr>
+          <w:rFonts w:cs="Times New Roman"/>
+        </w:rPr>
+        <w:t>in</w:t>
+      </w:r>
+      <w:r>
+        <w:rPr>
+          <w:rFonts w:cs="Times New Roman"/>
+          <w:vertAlign w:val="superscript"/>
+        </w:rPr>
+        <w:t>2</w:t>
+      </w:r>
+      <w:r>
+        <w:rPr>
+          <w:rFonts w:cs="Times New Roman"/>
+        </w:rPr>
+        <w:t>/(s</w:t>
+      </w:r>
+      <w:r>
+        <w:rPr>
+          <w:rFonts w:cs="Times New Roman"/>
+          <w:vertAlign w:val="superscript"/>
+        </w:rPr>
+        <w:t>2</w:t>
+      </w:r>
+      <w:r>
+        <w:rPr>
+          <w:rFonts w:cs="Times New Roman"/>
+        </w:rPr>
+        <w:t>-R)</w:t>
+      </w:r>
+    </w:p>
+    <w:p>
+      <w:pPr>
+        <w:pStyle w:val="ListParagraph"/>
+        <w:numPr>
+          <w:ilvl w:val="0"/>
+          <w:numId w:val="3"/>
+        </w:numPr>
+        <w:jc w:val="both"/>
+      </w:pPr>
+      <w:r>
+        <w:t>Thermal conductivity</w:t>
+      </w:r>
+      <w:r>
+        <w:t xml:space="preserve"> (J/(M-</w:t>
+      </w:r>
+      <w:r>
+        <w:rPr>
+          <w:rFonts w:ascii="Times New Roman" w:hAnsi="Times New Roman" w:cs="Times New Roman"/>
+        </w:rPr>
+        <w:t xml:space="preserve"> </w:t>
+      </w:r>
+      <w:r>
+        <w:rPr>
+          <w:rFonts w:ascii="Times New Roman" w:hAnsi="Times New Roman" w:cs="Times New Roman"/>
+        </w:rPr>
+        <w:t xml:space="preserve">θ)) = </w:t>
+      </w:r>
+      <w:r>
+        <w:rPr>
+          <w:rFonts w:cs="Times New Roman"/>
+        </w:rPr>
+        <w:t>in</w:t>
+      </w:r>
+      <w:r>
+        <w:rPr>
+          <w:rFonts w:cs="Times New Roman"/>
+          <w:vertAlign w:val="superscript"/>
+        </w:rPr>
+        <w:t>2</w:t>
+      </w:r>
+      <w:r>
+        <w:rPr>
+          <w:rFonts w:cs="Times New Roman"/>
+        </w:rPr>
+        <w:t>/(s</w:t>
+      </w:r>
+      <w:r>
+        <w:rPr>
+          <w:rFonts w:cs="Times New Roman"/>
+        </w:rPr>
+        <w:t>-R)</w:t>
+      </w:r>
+    </w:p>
+    <w:p>
+      <w:pPr>
+        <w:pStyle w:val="ListParagraph"/>
+        <w:jc w:val="both"/>
+      </w:pPr>
+    </w:p>
+    <w:p>
+      <w:pPr>
+        <w:pStyle w:val="ListParagraph"/>
+        <w:ind w:left="1440"/>
+        <w:jc w:val="both"/>
+        <w:rPr>
+          <w:b/>
+          <w:i/>
+        </w:rPr>
+      </w:pPr>
+    </w:p>
+    <w:p>
+      <w:pPr>
+        <w:pStyle w:val="ListParagraph"/>
+        <w:ind w:left="0"/>
+        <w:jc w:val="both"/>
+        <w:rPr>
+          <w:b/>
+          <w:i/>
+        </w:rPr>
+      </w:pPr>
+      <w:r>
+        <w:rPr>
+          <w:b/>
+          <w:i/>
+        </w:rPr>
+        <w:t xml:space="preserve"> </w:t>
+      </w:r>
+      <w:r>
+        <w:rPr>
+          <w:b/>
+          <w:i/>
+        </w:rPr>
+        <w:t>Adding New Properties or Materials:</w:t>
+      </w:r>
+    </w:p>
+    <w:p>
+      <w:pPr>
+        <w:jc w:val="both"/>
+      </w:pPr>
+      <w:r>
+        <w:t>This routine is definitely a work in progress.  Obviously, more materials are needed to be added and possibly the range and fidelity of the data for O</w:t>
+      </w:r>
+      <w:r>
+        <w:rPr>
+          <w:vertAlign w:val="subscript"/>
+        </w:rPr>
+        <w:t>2</w:t>
+      </w:r>
+      <w:r>
+        <w:t xml:space="preserve"> may need modification.   This can be done relatively easily with the spreadsheet and </w:t>
+      </w:r>
+      <w:proofErr w:type="spellStart"/>
+      <w:r>
+        <w:t>Matlab</w:t>
+      </w:r>
+      <w:proofErr w:type="spellEnd"/>
+      <w:r>
+        <w:t xml:space="preserve"> routines in the data directory.  The routines work from a lookup table approach. To reasonably capture the discontinuities in the </w:t>
+      </w:r>
+      <w:proofErr w:type="spellStart"/>
+      <w:r>
+        <w:t>thermophysical</w:t>
+      </w:r>
+      <w:proofErr w:type="spellEnd"/>
+      <w:r>
+        <w:t xml:space="preserve"> properties at the phase change we use the following approach: Store the properties at a fixed pressure for a range of temperature.  At the phase change temperature temperatures in close proximity to the phase change temperature are used to capture the discontinuity.  Then a series of these data points are defined a range of pressures.  Then the property at a fixed temperature and pressure can be calculated by </w:t>
+      </w:r>
+      <w:r>
+        <w:t xml:space="preserve"> 1) finding the pressure ranges that the pressure falls in (P1 and P2), then 2) interpolating with respect to temperature on each of these pressure curves (P1 and P2) to obtain the property values v1 and v2.  Then the actual property value is interpolated between v1 and v2.  At present, we use piecewise linear interpolations in both temperature and pressure.  These interpolation functions are in the lookup_mod.f90 module. </w:t>
+      </w:r>
+      <w:r>
+        <w:t>The discontinuities, in general, seem better captured by this approach rather than interpolating on pressure first.</w:t>
+      </w:r>
+    </w:p>
+    <w:p>
+      <w:pPr>
+        <w:jc w:val="both"/>
+      </w:pPr>
+      <w:r>
+        <w:t xml:space="preserve">The lookup table data points are static arrays defined in each subroutine by an include statement. For example, the file o2cp.inc contains the definition of the data points for </w:t>
+      </w:r>
+      <w:proofErr w:type="spellStart"/>
+      <w:r>
+        <w:t>cp</w:t>
+      </w:r>
+      <w:proofErr w:type="spellEnd"/>
+      <w:r>
+        <w:t xml:space="preserve"> for O2.  This allows simple modification of these data points.  The data structure for these lookup tables is basically that of a compressed sparse row matrix and is described in a latter section.</w:t>
+      </w:r>
+    </w:p>
+    <w:p>
+      <w:pPr>
+        <w:jc w:val="both"/>
+      </w:pPr>
+      <w:r>
+        <w:t xml:space="preserve">Currently, only O2 has been considered.  The steps employed to develop the </w:t>
+      </w:r>
+      <w:proofErr w:type="spellStart"/>
+      <w:proofErr w:type="gramStart"/>
+      <w:r>
+        <w:t>fortran</w:t>
+      </w:r>
+      <w:proofErr w:type="spellEnd"/>
+      <w:proofErr w:type="gramEnd"/>
+      <w:r>
+        <w:t xml:space="preserve"> routines are described below</w:t>
+      </w:r>
+      <w:r>
+        <w:t>:</w:t>
+      </w:r>
+    </w:p>
+    <w:p>
+      <w:pPr>
+        <w:pStyle w:val="ListParagraph"/>
+        <w:numPr>
+          <w:ilvl w:val="0"/>
+          <w:numId w:val="5"/>
+        </w:numPr>
+        <w:jc w:val="both"/>
+      </w:pPr>
+      <w:r>
+        <w:t xml:space="preserve">The properties for O2 as a function of temperature at a range of pressures was extracted from </w:t>
+      </w:r>
+      <w:r>
+        <w:t>the NIST fluid properties web hand book (</w:t>
+      </w:r>
+      <w:hyperlink r:id="rId5" w:history="1">
+        <w:r>
+          <w:rPr>
+            <w:rStyle w:val="Hyperlink"/>
+          </w:rPr>
+          <w:t>http://webbook.nist.gov/chemistry/fluid/</w:t>
+        </w:r>
+      </w:hyperlink>
+      <w:r>
+        <w:t>).  This is good database and allows for the extraction of the fluid properties in the manner defined above by using the isobaric option and copying the data in the tab delimited format into Excel.  There will need to be some units manipulations, but these are relatively easy in Excel</w:t>
+      </w:r>
+    </w:p>
+    <w:p>
+      <w:pPr>
+        <w:pStyle w:val="ListParagraph"/>
+        <w:numPr>
+          <w:ilvl w:val="0"/>
+          <w:numId w:val="5"/>
+        </w:numPr>
+        <w:jc w:val="both"/>
+      </w:pPr>
+      <w:r>
+        <w:t xml:space="preserve">Cut and past the data matrix into a </w:t>
+      </w:r>
+      <w:proofErr w:type="spellStart"/>
+      <w:r>
+        <w:t>Matlab</w:t>
+      </w:r>
+      <w:proofErr w:type="spellEnd"/>
+      <w:r>
+        <w:t xml:space="preserve"> workspace variable and save it</w:t>
+      </w:r>
+    </w:p>
+    <w:p>
+      <w:pPr>
+        <w:pStyle w:val="ListParagraph"/>
+        <w:numPr>
+          <w:ilvl w:val="0"/>
+          <w:numId w:val="5"/>
+        </w:numPr>
+        <w:jc w:val="both"/>
+      </w:pPr>
+      <w:r>
+        <w:t xml:space="preserve">Use </w:t>
+      </w:r>
+      <w:proofErr w:type="spellStart"/>
+      <w:r>
+        <w:t>Matlab</w:t>
+      </w:r>
+      <w:proofErr w:type="spellEnd"/>
+      <w:r>
+        <w:t xml:space="preserve"> to write the .</w:t>
+      </w:r>
+      <w:proofErr w:type="spellStart"/>
+      <w:r>
+        <w:t>inc</w:t>
+      </w:r>
+      <w:proofErr w:type="spellEnd"/>
+      <w:r>
+        <w:t xml:space="preserve"> files that have the correct look up table format for the </w:t>
+      </w:r>
+      <w:proofErr w:type="spellStart"/>
+      <w:proofErr w:type="gramStart"/>
+      <w:r>
+        <w:t>fortran</w:t>
+      </w:r>
+      <w:proofErr w:type="spellEnd"/>
+      <w:proofErr w:type="gramEnd"/>
+      <w:r>
+        <w:t xml:space="preserve"> routines.  This is done by the </w:t>
+      </w:r>
+      <w:proofErr w:type="spellStart"/>
+      <w:r>
+        <w:t>write_</w:t>
+      </w:r>
+      <w:proofErr w:type="gramStart"/>
+      <w:r>
+        <w:t>ludata</w:t>
+      </w:r>
+      <w:proofErr w:type="spellEnd"/>
+      <w:r>
+        <w:t>(</w:t>
+      </w:r>
+      <w:proofErr w:type="gramEnd"/>
+      <w:r>
+        <w:t>.m) function</w:t>
+      </w:r>
+      <w:r>
+        <w:t xml:space="preserve">.  The </w:t>
+      </w:r>
+      <w:proofErr w:type="spellStart"/>
+      <w:r>
+        <w:t>Matlab</w:t>
+      </w:r>
+      <w:proofErr w:type="spellEnd"/>
+      <w:r>
+        <w:t xml:space="preserve"> script used to write the include files for O2 is the O2properties.m script.</w:t>
+      </w:r>
+      <w:r>
+        <w:t xml:space="preserve"> </w:t>
+      </w:r>
+    </w:p>
+    <w:p>
+      <w:pPr>
+        <w:pStyle w:val="ListParagraph"/>
+        <w:numPr>
+          <w:ilvl w:val="0"/>
+          <w:numId w:val="5"/>
+        </w:numPr>
+        <w:jc w:val="both"/>
+      </w:pPr>
+      <w:r>
+        <w:t>Move the .</w:t>
+      </w:r>
+      <w:proofErr w:type="spellStart"/>
+      <w:r>
+        <w:t>inc</w:t>
+      </w:r>
+      <w:proofErr w:type="spellEnd"/>
+      <w:r>
+        <w:t xml:space="preserve"> files to the main directory.</w:t>
+      </w:r>
       <w:bookmarkStart w:id="0" w:name="_GoBack"/>
       <w:bookmarkEnd w:id="0"/>
     </w:p>
-    <w:p/>
-    <w:p>
-      <w:pPr>
-        <w:rPr>
-          <w:b/>
-          <w:i/>
-        </w:rPr>
-      </w:pPr>
-      <w:r>
-        <w:rPr>
-          <w:b/>
-          <w:i/>
-        </w:rPr>
-        <w:t>Overview:</w:t>
-      </w:r>
-    </w:p>
-    <w:p>
-      <w:pPr>
-        <w:jc w:val="both"/>
-      </w:pPr>
-      <w:r>
-        <w:t xml:space="preserve">TP_PROPS Library is a set of </w:t>
-      </w:r>
-      <w:proofErr w:type="gramStart"/>
-      <w:r>
-        <w:t>Fortran</w:t>
-      </w:r>
-      <w:proofErr w:type="gramEnd"/>
-      <w:r>
-        <w:t xml:space="preserve"> routines to supply various </w:t>
-      </w:r>
-      <w:proofErr w:type="spellStart"/>
-      <w:r>
-        <w:t>thermophysical</w:t>
-      </w:r>
-      <w:proofErr w:type="spellEnd"/>
-      <w:r>
-        <w:t xml:space="preserve"> properties of materials employed in cryogenic propellants.  Most notably Liquid Oxygen (LOX) and Liquid Methane (CH4).  </w:t>
-      </w:r>
-    </w:p>
-    <w:p>
-      <w:pPr>
-        <w:jc w:val="both"/>
-      </w:pPr>
-    </w:p>
-    <w:p>
-      <w:pPr>
-        <w:jc w:val="both"/>
-        <w:rPr>
-          <w:b/>
-          <w:i/>
-        </w:rPr>
-      </w:pPr>
-      <w:r>
-        <w:rPr>
-          <w:b/>
-          <w:i/>
-        </w:rPr>
-        <w:t>Compiling the Libraries:</w:t>
-      </w:r>
-    </w:p>
-    <w:p>
-      <w:pPr>
-        <w:jc w:val="both"/>
-      </w:pPr>
-    </w:p>
-    <w:p>
-      <w:pPr>
-        <w:jc w:val="both"/>
-        <w:rPr>
-          <w:b/>
-          <w:i/>
-        </w:rPr>
-      </w:pPr>
-      <w:r>
-        <w:rPr>
-          <w:b/>
-          <w:i/>
-        </w:rPr>
-        <w:t>Subroutines Available:</w:t>
-      </w:r>
-    </w:p>
-    <w:p>
-      <w:pPr>
-        <w:jc w:val="both"/>
-      </w:pPr>
-    </w:p>
-    <w:p>
-      <w:pPr>
-        <w:jc w:val="both"/>
-        <w:rPr>
-          <w:b/>
-          <w:i/>
-        </w:rPr>
-      </w:pPr>
-      <w:r>
-        <w:rPr>
-          <w:b/>
-          <w:i/>
-        </w:rPr>
-        <w:t>Adding New Properties or Materials:</w:t>
-      </w:r>
-    </w:p>
-    <w:p>
-      <w:pPr>
-        <w:jc w:val="both"/>
-      </w:pPr>
+    <w:p>
+      <w:pPr>
+        <w:pStyle w:val="ListParagraph"/>
+        <w:numPr>
+          <w:ilvl w:val="0"/>
+          <w:numId w:val="5"/>
+        </w:numPr>
+        <w:jc w:val="both"/>
+      </w:pPr>
+      <w:r>
+        <w:t>If a new material is being added then a new f90 module needs to be developed.  This should follow the o2props_mode.f90 in such a similar manner that only the o2 needs to be changed to that of the new material in each subroutine.</w:t>
+      </w:r>
+    </w:p>
+    <w:p>
+      <w:pPr>
+        <w:pStyle w:val="ListParagraph"/>
+        <w:numPr>
+          <w:ilvl w:val="0"/>
+          <w:numId w:val="5"/>
+        </w:numPr>
+        <w:jc w:val="both"/>
+      </w:pPr>
+      <w:r>
+        <w:t>Compile.</w:t>
+      </w:r>
     </w:p>
     <w:p>
       <w:pPr>
@@ -145,6 +1197,564 @@
     </w:sectPr>
   </w:body>
 </w:document>
+</file>
+
+<file path=word/numbering.xml><?xml version="1.0" encoding="utf-8"?>
+<w:numbering xmlns:wpc="http://schemas.microsoft.com/office/word/2010/wordprocessingCanvas" xmlns:mc="http://schemas.openxmlformats.org/markup-compatibility/2006" xmlns:o="urn:schemas-microsoft-com:office:office" xmlns:r="http://schemas.openxmlformats.org/officeDocument/2006/relationships" xmlns:m="http://schemas.openxmlformats.org/officeDocument/2006/math" xmlns:v="urn:schemas-microsoft-com:vml" xmlns:wp14="http://schemas.microsoft.com/office/word/2010/wordprocessingDrawing" xmlns:wp="http://schemas.openxmlformats.org/drawingml/2006/wordprocessingDrawing" xmlns:w10="urn:schemas-microsoft-com:office:word" xmlns:w="http://schemas.openxmlformats.org/wordprocessingml/2006/main" xmlns:w14="http://schemas.microsoft.com/office/word/2010/wordml" xmlns:w15="http://schemas.microsoft.com/office/word/2012/wordml" xmlns:wpg="http://schemas.microsoft.com/office/word/2010/wordprocessingGroup" xmlns:wpi="http://schemas.microsoft.com/office/word/2010/wordprocessingInk" xmlns:wne="http://schemas.microsoft.com/office/word/2006/wordml" xmlns:wps="http://schemas.microsoft.com/office/word/2010/wordprocessingShape" mc:Ignorable="w14 w15 wp14">
+  <w:abstractNum w:abstractNumId="0" w15:restartNumberingAfterBreak="0">
+    <w:nsid w:val="20CC6B74"/>
+    <w:multiLevelType w:val="hybridMultilevel"/>
+    <w:tmpl w:val="0B041DFA"/>
+    <w:lvl w:ilvl="0" w:tplc="0409000F">
+      <w:start w:val="1"/>
+      <w:numFmt w:val="decimal"/>
+      <w:lvlText w:val="%1."/>
+      <w:lvlJc w:val="left"/>
+      <w:pPr>
+        <w:ind w:left="720" w:hanging="360"/>
+      </w:pPr>
+    </w:lvl>
+    <w:lvl w:ilvl="1" w:tplc="04090019" w:tentative="1">
+      <w:start w:val="1"/>
+      <w:numFmt w:val="lowerLetter"/>
+      <w:lvlText w:val="%2."/>
+      <w:lvlJc w:val="left"/>
+      <w:pPr>
+        <w:ind w:left="1440" w:hanging="360"/>
+      </w:pPr>
+    </w:lvl>
+    <w:lvl w:ilvl="2" w:tplc="0409001B" w:tentative="1">
+      <w:start w:val="1"/>
+      <w:numFmt w:val="lowerRoman"/>
+      <w:lvlText w:val="%3."/>
+      <w:lvlJc w:val="right"/>
+      <w:pPr>
+        <w:ind w:left="2160" w:hanging="180"/>
+      </w:pPr>
+    </w:lvl>
+    <w:lvl w:ilvl="3" w:tplc="0409000F" w:tentative="1">
+      <w:start w:val="1"/>
+      <w:numFmt w:val="decimal"/>
+      <w:lvlText w:val="%4."/>
+      <w:lvlJc w:val="left"/>
+      <w:pPr>
+        <w:ind w:left="2880" w:hanging="360"/>
+      </w:pPr>
+    </w:lvl>
+    <w:lvl w:ilvl="4" w:tplc="04090019" w:tentative="1">
+      <w:start w:val="1"/>
+      <w:numFmt w:val="lowerLetter"/>
+      <w:lvlText w:val="%5."/>
+      <w:lvlJc w:val="left"/>
+      <w:pPr>
+        <w:ind w:left="3600" w:hanging="360"/>
+      </w:pPr>
+    </w:lvl>
+    <w:lvl w:ilvl="5" w:tplc="0409001B" w:tentative="1">
+      <w:start w:val="1"/>
+      <w:numFmt w:val="lowerRoman"/>
+      <w:lvlText w:val="%6."/>
+      <w:lvlJc w:val="right"/>
+      <w:pPr>
+        <w:ind w:left="4320" w:hanging="180"/>
+      </w:pPr>
+    </w:lvl>
+    <w:lvl w:ilvl="6" w:tplc="0409000F" w:tentative="1">
+      <w:start w:val="1"/>
+      <w:numFmt w:val="decimal"/>
+      <w:lvlText w:val="%7."/>
+      <w:lvlJc w:val="left"/>
+      <w:pPr>
+        <w:ind w:left="5040" w:hanging="360"/>
+      </w:pPr>
+    </w:lvl>
+    <w:lvl w:ilvl="7" w:tplc="04090019" w:tentative="1">
+      <w:start w:val="1"/>
+      <w:numFmt w:val="lowerLetter"/>
+      <w:lvlText w:val="%8."/>
+      <w:lvlJc w:val="left"/>
+      <w:pPr>
+        <w:ind w:left="5760" w:hanging="360"/>
+      </w:pPr>
+    </w:lvl>
+    <w:lvl w:ilvl="8" w:tplc="0409001B" w:tentative="1">
+      <w:start w:val="1"/>
+      <w:numFmt w:val="lowerRoman"/>
+      <w:lvlText w:val="%9."/>
+      <w:lvlJc w:val="right"/>
+      <w:pPr>
+        <w:ind w:left="6480" w:hanging="180"/>
+      </w:pPr>
+    </w:lvl>
+  </w:abstractNum>
+  <w:abstractNum w:abstractNumId="1" w15:restartNumberingAfterBreak="0">
+    <w:nsid w:val="362E33C0"/>
+    <w:multiLevelType w:val="hybridMultilevel"/>
+    <w:tmpl w:val="1DB623BE"/>
+    <w:lvl w:ilvl="0" w:tplc="04090001">
+      <w:start w:val="1"/>
+      <w:numFmt w:val="bullet"/>
+      <w:lvlText w:val=""/>
+      <w:lvlJc w:val="left"/>
+      <w:pPr>
+        <w:ind w:left="1440" w:hanging="360"/>
+      </w:pPr>
+      <w:rPr>
+        <w:rFonts w:ascii="Symbol" w:hAnsi="Symbol" w:hint="default"/>
+      </w:rPr>
+    </w:lvl>
+    <w:lvl w:ilvl="1" w:tplc="04090003" w:tentative="1">
+      <w:start w:val="1"/>
+      <w:numFmt w:val="bullet"/>
+      <w:lvlText w:val="o"/>
+      <w:lvlJc w:val="left"/>
+      <w:pPr>
+        <w:ind w:left="2160" w:hanging="360"/>
+      </w:pPr>
+      <w:rPr>
+        <w:rFonts w:ascii="Courier New" w:hAnsi="Courier New" w:cs="Courier New" w:hint="default"/>
+      </w:rPr>
+    </w:lvl>
+    <w:lvl w:ilvl="2" w:tplc="04090005" w:tentative="1">
+      <w:start w:val="1"/>
+      <w:numFmt w:val="bullet"/>
+      <w:lvlText w:val=""/>
+      <w:lvlJc w:val="left"/>
+      <w:pPr>
+        <w:ind w:left="2880" w:hanging="360"/>
+      </w:pPr>
+      <w:rPr>
+        <w:rFonts w:ascii="Wingdings" w:hAnsi="Wingdings" w:hint="default"/>
+      </w:rPr>
+    </w:lvl>
+    <w:lvl w:ilvl="3" w:tplc="04090001" w:tentative="1">
+      <w:start w:val="1"/>
+      <w:numFmt w:val="bullet"/>
+      <w:lvlText w:val=""/>
+      <w:lvlJc w:val="left"/>
+      <w:pPr>
+        <w:ind w:left="3600" w:hanging="360"/>
+      </w:pPr>
+      <w:rPr>
+        <w:rFonts w:ascii="Symbol" w:hAnsi="Symbol" w:hint="default"/>
+      </w:rPr>
+    </w:lvl>
+    <w:lvl w:ilvl="4" w:tplc="04090003" w:tentative="1">
+      <w:start w:val="1"/>
+      <w:numFmt w:val="bullet"/>
+      <w:lvlText w:val="o"/>
+      <w:lvlJc w:val="left"/>
+      <w:pPr>
+        <w:ind w:left="4320" w:hanging="360"/>
+      </w:pPr>
+      <w:rPr>
+        <w:rFonts w:ascii="Courier New" w:hAnsi="Courier New" w:cs="Courier New" w:hint="default"/>
+      </w:rPr>
+    </w:lvl>
+    <w:lvl w:ilvl="5" w:tplc="04090005" w:tentative="1">
+      <w:start w:val="1"/>
+      <w:numFmt w:val="bullet"/>
+      <w:lvlText w:val=""/>
+      <w:lvlJc w:val="left"/>
+      <w:pPr>
+        <w:ind w:left="5040" w:hanging="360"/>
+      </w:pPr>
+      <w:rPr>
+        <w:rFonts w:ascii="Wingdings" w:hAnsi="Wingdings" w:hint="default"/>
+      </w:rPr>
+    </w:lvl>
+    <w:lvl w:ilvl="6" w:tplc="04090001" w:tentative="1">
+      <w:start w:val="1"/>
+      <w:numFmt w:val="bullet"/>
+      <w:lvlText w:val=""/>
+      <w:lvlJc w:val="left"/>
+      <w:pPr>
+        <w:ind w:left="5760" w:hanging="360"/>
+      </w:pPr>
+      <w:rPr>
+        <w:rFonts w:ascii="Symbol" w:hAnsi="Symbol" w:hint="default"/>
+      </w:rPr>
+    </w:lvl>
+    <w:lvl w:ilvl="7" w:tplc="04090003" w:tentative="1">
+      <w:start w:val="1"/>
+      <w:numFmt w:val="bullet"/>
+      <w:lvlText w:val="o"/>
+      <w:lvlJc w:val="left"/>
+      <w:pPr>
+        <w:ind w:left="6480" w:hanging="360"/>
+      </w:pPr>
+      <w:rPr>
+        <w:rFonts w:ascii="Courier New" w:hAnsi="Courier New" w:cs="Courier New" w:hint="default"/>
+      </w:rPr>
+    </w:lvl>
+    <w:lvl w:ilvl="8" w:tplc="04090005" w:tentative="1">
+      <w:start w:val="1"/>
+      <w:numFmt w:val="bullet"/>
+      <w:lvlText w:val=""/>
+      <w:lvlJc w:val="left"/>
+      <w:pPr>
+        <w:ind w:left="7200" w:hanging="360"/>
+      </w:pPr>
+      <w:rPr>
+        <w:rFonts w:ascii="Wingdings" w:hAnsi="Wingdings" w:hint="default"/>
+      </w:rPr>
+    </w:lvl>
+  </w:abstractNum>
+  <w:abstractNum w:abstractNumId="2" w15:restartNumberingAfterBreak="0">
+    <w:nsid w:val="49F63505"/>
+    <w:multiLevelType w:val="hybridMultilevel"/>
+    <w:tmpl w:val="5EC4F818"/>
+    <w:lvl w:ilvl="0" w:tplc="04090001">
+      <w:start w:val="1"/>
+      <w:numFmt w:val="bullet"/>
+      <w:lvlText w:val=""/>
+      <w:lvlJc w:val="left"/>
+      <w:pPr>
+        <w:ind w:left="720" w:hanging="360"/>
+      </w:pPr>
+      <w:rPr>
+        <w:rFonts w:ascii="Symbol" w:hAnsi="Symbol" w:hint="default"/>
+      </w:rPr>
+    </w:lvl>
+    <w:lvl w:ilvl="1" w:tplc="04090003" w:tentative="1">
+      <w:start w:val="1"/>
+      <w:numFmt w:val="bullet"/>
+      <w:lvlText w:val="o"/>
+      <w:lvlJc w:val="left"/>
+      <w:pPr>
+        <w:ind w:left="1440" w:hanging="360"/>
+      </w:pPr>
+      <w:rPr>
+        <w:rFonts w:ascii="Courier New" w:hAnsi="Courier New" w:cs="Courier New" w:hint="default"/>
+      </w:rPr>
+    </w:lvl>
+    <w:lvl w:ilvl="2" w:tplc="04090005" w:tentative="1">
+      <w:start w:val="1"/>
+      <w:numFmt w:val="bullet"/>
+      <w:lvlText w:val=""/>
+      <w:lvlJc w:val="left"/>
+      <w:pPr>
+        <w:ind w:left="2160" w:hanging="360"/>
+      </w:pPr>
+      <w:rPr>
+        <w:rFonts w:ascii="Wingdings" w:hAnsi="Wingdings" w:hint="default"/>
+      </w:rPr>
+    </w:lvl>
+    <w:lvl w:ilvl="3" w:tplc="04090001" w:tentative="1">
+      <w:start w:val="1"/>
+      <w:numFmt w:val="bullet"/>
+      <w:lvlText w:val=""/>
+      <w:lvlJc w:val="left"/>
+      <w:pPr>
+        <w:ind w:left="2880" w:hanging="360"/>
+      </w:pPr>
+      <w:rPr>
+        <w:rFonts w:ascii="Symbol" w:hAnsi="Symbol" w:hint="default"/>
+      </w:rPr>
+    </w:lvl>
+    <w:lvl w:ilvl="4" w:tplc="04090003" w:tentative="1">
+      <w:start w:val="1"/>
+      <w:numFmt w:val="bullet"/>
+      <w:lvlText w:val="o"/>
+      <w:lvlJc w:val="left"/>
+      <w:pPr>
+        <w:ind w:left="3600" w:hanging="360"/>
+      </w:pPr>
+      <w:rPr>
+        <w:rFonts w:ascii="Courier New" w:hAnsi="Courier New" w:cs="Courier New" w:hint="default"/>
+      </w:rPr>
+    </w:lvl>
+    <w:lvl w:ilvl="5" w:tplc="04090005" w:tentative="1">
+      <w:start w:val="1"/>
+      <w:numFmt w:val="bullet"/>
+      <w:lvlText w:val=""/>
+      <w:lvlJc w:val="left"/>
+      <w:pPr>
+        <w:ind w:left="4320" w:hanging="360"/>
+      </w:pPr>
+      <w:rPr>
+        <w:rFonts w:ascii="Wingdings" w:hAnsi="Wingdings" w:hint="default"/>
+      </w:rPr>
+    </w:lvl>
+    <w:lvl w:ilvl="6" w:tplc="04090001" w:tentative="1">
+      <w:start w:val="1"/>
+      <w:numFmt w:val="bullet"/>
+      <w:lvlText w:val=""/>
+      <w:lvlJc w:val="left"/>
+      <w:pPr>
+        <w:ind w:left="5040" w:hanging="360"/>
+      </w:pPr>
+      <w:rPr>
+        <w:rFonts w:ascii="Symbol" w:hAnsi="Symbol" w:hint="default"/>
+      </w:rPr>
+    </w:lvl>
+    <w:lvl w:ilvl="7" w:tplc="04090003" w:tentative="1">
+      <w:start w:val="1"/>
+      <w:numFmt w:val="bullet"/>
+      <w:lvlText w:val="o"/>
+      <w:lvlJc w:val="left"/>
+      <w:pPr>
+        <w:ind w:left="5760" w:hanging="360"/>
+      </w:pPr>
+      <w:rPr>
+        <w:rFonts w:ascii="Courier New" w:hAnsi="Courier New" w:cs="Courier New" w:hint="default"/>
+      </w:rPr>
+    </w:lvl>
+    <w:lvl w:ilvl="8" w:tplc="04090005" w:tentative="1">
+      <w:start w:val="1"/>
+      <w:numFmt w:val="bullet"/>
+      <w:lvlText w:val=""/>
+      <w:lvlJc w:val="left"/>
+      <w:pPr>
+        <w:ind w:left="6480" w:hanging="360"/>
+      </w:pPr>
+      <w:rPr>
+        <w:rFonts w:ascii="Wingdings" w:hAnsi="Wingdings" w:hint="default"/>
+      </w:rPr>
+    </w:lvl>
+  </w:abstractNum>
+  <w:abstractNum w:abstractNumId="3" w15:restartNumberingAfterBreak="0">
+    <w:nsid w:val="763116E2"/>
+    <w:multiLevelType w:val="hybridMultilevel"/>
+    <w:tmpl w:val="18889414"/>
+    <w:lvl w:ilvl="0" w:tplc="04090001">
+      <w:start w:val="1"/>
+      <w:numFmt w:val="bullet"/>
+      <w:lvlText w:val=""/>
+      <w:lvlJc w:val="left"/>
+      <w:pPr>
+        <w:ind w:left="720" w:hanging="360"/>
+      </w:pPr>
+      <w:rPr>
+        <w:rFonts w:ascii="Symbol" w:hAnsi="Symbol" w:hint="default"/>
+      </w:rPr>
+    </w:lvl>
+    <w:lvl w:ilvl="1" w:tplc="04090003" w:tentative="1">
+      <w:start w:val="1"/>
+      <w:numFmt w:val="bullet"/>
+      <w:lvlText w:val="o"/>
+      <w:lvlJc w:val="left"/>
+      <w:pPr>
+        <w:ind w:left="1440" w:hanging="360"/>
+      </w:pPr>
+      <w:rPr>
+        <w:rFonts w:ascii="Courier New" w:hAnsi="Courier New" w:cs="Courier New" w:hint="default"/>
+      </w:rPr>
+    </w:lvl>
+    <w:lvl w:ilvl="2" w:tplc="04090005" w:tentative="1">
+      <w:start w:val="1"/>
+      <w:numFmt w:val="bullet"/>
+      <w:lvlText w:val=""/>
+      <w:lvlJc w:val="left"/>
+      <w:pPr>
+        <w:ind w:left="2160" w:hanging="360"/>
+      </w:pPr>
+      <w:rPr>
+        <w:rFonts w:ascii="Wingdings" w:hAnsi="Wingdings" w:hint="default"/>
+      </w:rPr>
+    </w:lvl>
+    <w:lvl w:ilvl="3" w:tplc="04090001" w:tentative="1">
+      <w:start w:val="1"/>
+      <w:numFmt w:val="bullet"/>
+      <w:lvlText w:val=""/>
+      <w:lvlJc w:val="left"/>
+      <w:pPr>
+        <w:ind w:left="2880" w:hanging="360"/>
+      </w:pPr>
+      <w:rPr>
+        <w:rFonts w:ascii="Symbol" w:hAnsi="Symbol" w:hint="default"/>
+      </w:rPr>
+    </w:lvl>
+    <w:lvl w:ilvl="4" w:tplc="04090003" w:tentative="1">
+      <w:start w:val="1"/>
+      <w:numFmt w:val="bullet"/>
+      <w:lvlText w:val="o"/>
+      <w:lvlJc w:val="left"/>
+      <w:pPr>
+        <w:ind w:left="3600" w:hanging="360"/>
+      </w:pPr>
+      <w:rPr>
+        <w:rFonts w:ascii="Courier New" w:hAnsi="Courier New" w:cs="Courier New" w:hint="default"/>
+      </w:rPr>
+    </w:lvl>
+    <w:lvl w:ilvl="5" w:tplc="04090005" w:tentative="1">
+      <w:start w:val="1"/>
+      <w:numFmt w:val="bullet"/>
+      <w:lvlText w:val=""/>
+      <w:lvlJc w:val="left"/>
+      <w:pPr>
+        <w:ind w:left="4320" w:hanging="360"/>
+      </w:pPr>
+      <w:rPr>
+        <w:rFonts w:ascii="Wingdings" w:hAnsi="Wingdings" w:hint="default"/>
+      </w:rPr>
+    </w:lvl>
+    <w:lvl w:ilvl="6" w:tplc="04090001" w:tentative="1">
+      <w:start w:val="1"/>
+      <w:numFmt w:val="bullet"/>
+      <w:lvlText w:val=""/>
+      <w:lvlJc w:val="left"/>
+      <w:pPr>
+        <w:ind w:left="5040" w:hanging="360"/>
+      </w:pPr>
+      <w:rPr>
+        <w:rFonts w:ascii="Symbol" w:hAnsi="Symbol" w:hint="default"/>
+      </w:rPr>
+    </w:lvl>
+    <w:lvl w:ilvl="7" w:tplc="04090003" w:tentative="1">
+      <w:start w:val="1"/>
+      <w:numFmt w:val="bullet"/>
+      <w:lvlText w:val="o"/>
+      <w:lvlJc w:val="left"/>
+      <w:pPr>
+        <w:ind w:left="5760" w:hanging="360"/>
+      </w:pPr>
+      <w:rPr>
+        <w:rFonts w:ascii="Courier New" w:hAnsi="Courier New" w:cs="Courier New" w:hint="default"/>
+      </w:rPr>
+    </w:lvl>
+    <w:lvl w:ilvl="8" w:tplc="04090005" w:tentative="1">
+      <w:start w:val="1"/>
+      <w:numFmt w:val="bullet"/>
+      <w:lvlText w:val=""/>
+      <w:lvlJc w:val="left"/>
+      <w:pPr>
+        <w:ind w:left="6480" w:hanging="360"/>
+      </w:pPr>
+      <w:rPr>
+        <w:rFonts w:ascii="Wingdings" w:hAnsi="Wingdings" w:hint="default"/>
+      </w:rPr>
+    </w:lvl>
+  </w:abstractNum>
+  <w:abstractNum w:abstractNumId="4" w15:restartNumberingAfterBreak="0">
+    <w:nsid w:val="7CEE165C"/>
+    <w:multiLevelType w:val="hybridMultilevel"/>
+    <w:tmpl w:val="F724A7FE"/>
+    <w:lvl w:ilvl="0" w:tplc="04090001">
+      <w:start w:val="1"/>
+      <w:numFmt w:val="bullet"/>
+      <w:lvlText w:val=""/>
+      <w:lvlJc w:val="left"/>
+      <w:pPr>
+        <w:ind w:left="720" w:hanging="360"/>
+      </w:pPr>
+      <w:rPr>
+        <w:rFonts w:ascii="Symbol" w:hAnsi="Symbol" w:hint="default"/>
+      </w:rPr>
+    </w:lvl>
+    <w:lvl w:ilvl="1" w:tplc="04090003">
+      <w:start w:val="1"/>
+      <w:numFmt w:val="bullet"/>
+      <w:lvlText w:val="o"/>
+      <w:lvlJc w:val="left"/>
+      <w:pPr>
+        <w:ind w:left="1440" w:hanging="360"/>
+      </w:pPr>
+      <w:rPr>
+        <w:rFonts w:ascii="Courier New" w:hAnsi="Courier New" w:cs="Courier New" w:hint="default"/>
+      </w:rPr>
+    </w:lvl>
+    <w:lvl w:ilvl="2" w:tplc="04090005" w:tentative="1">
+      <w:start w:val="1"/>
+      <w:numFmt w:val="bullet"/>
+      <w:lvlText w:val=""/>
+      <w:lvlJc w:val="left"/>
+      <w:pPr>
+        <w:ind w:left="2160" w:hanging="360"/>
+      </w:pPr>
+      <w:rPr>
+        <w:rFonts w:ascii="Wingdings" w:hAnsi="Wingdings" w:hint="default"/>
+      </w:rPr>
+    </w:lvl>
+    <w:lvl w:ilvl="3" w:tplc="04090001" w:tentative="1">
+      <w:start w:val="1"/>
+      <w:numFmt w:val="bullet"/>
+      <w:lvlText w:val=""/>
+      <w:lvlJc w:val="left"/>
+      <w:pPr>
+        <w:ind w:left="2880" w:hanging="360"/>
+      </w:pPr>
+      <w:rPr>
+        <w:rFonts w:ascii="Symbol" w:hAnsi="Symbol" w:hint="default"/>
+      </w:rPr>
+    </w:lvl>
+    <w:lvl w:ilvl="4" w:tplc="04090003" w:tentative="1">
+      <w:start w:val="1"/>
+      <w:numFmt w:val="bullet"/>
+      <w:lvlText w:val="o"/>
+      <w:lvlJc w:val="left"/>
+      <w:pPr>
+        <w:ind w:left="3600" w:hanging="360"/>
+      </w:pPr>
+      <w:rPr>
+        <w:rFonts w:ascii="Courier New" w:hAnsi="Courier New" w:cs="Courier New" w:hint="default"/>
+      </w:rPr>
+    </w:lvl>
+    <w:lvl w:ilvl="5" w:tplc="04090005" w:tentative="1">
+      <w:start w:val="1"/>
+      <w:numFmt w:val="bullet"/>
+      <w:lvlText w:val=""/>
+      <w:lvlJc w:val="left"/>
+      <w:pPr>
+        <w:ind w:left="4320" w:hanging="360"/>
+      </w:pPr>
+      <w:rPr>
+        <w:rFonts w:ascii="Wingdings" w:hAnsi="Wingdings" w:hint="default"/>
+      </w:rPr>
+    </w:lvl>
+    <w:lvl w:ilvl="6" w:tplc="04090001" w:tentative="1">
+      <w:start w:val="1"/>
+      <w:numFmt w:val="bullet"/>
+      <w:lvlText w:val=""/>
+      <w:lvlJc w:val="left"/>
+      <w:pPr>
+        <w:ind w:left="5040" w:hanging="360"/>
+      </w:pPr>
+      <w:rPr>
+        <w:rFonts w:ascii="Symbol" w:hAnsi="Symbol" w:hint="default"/>
+      </w:rPr>
+    </w:lvl>
+    <w:lvl w:ilvl="7" w:tplc="04090003" w:tentative="1">
+      <w:start w:val="1"/>
+      <w:numFmt w:val="bullet"/>
+      <w:lvlText w:val="o"/>
+      <w:lvlJc w:val="left"/>
+      <w:pPr>
+        <w:ind w:left="5760" w:hanging="360"/>
+      </w:pPr>
+      <w:rPr>
+        <w:rFonts w:ascii="Courier New" w:hAnsi="Courier New" w:cs="Courier New" w:hint="default"/>
+      </w:rPr>
+    </w:lvl>
+    <w:lvl w:ilvl="8" w:tplc="04090005" w:tentative="1">
+      <w:start w:val="1"/>
+      <w:numFmt w:val="bullet"/>
+      <w:lvlText w:val=""/>
+      <w:lvlJc w:val="left"/>
+      <w:pPr>
+        <w:ind w:left="6480" w:hanging="360"/>
+      </w:pPr>
+      <w:rPr>
+        <w:rFonts w:ascii="Wingdings" w:hAnsi="Wingdings" w:hint="default"/>
+      </w:rPr>
+    </w:lvl>
+  </w:abstractNum>
+  <w:num w:numId="1">
+    <w:abstractNumId w:val="4"/>
+  </w:num>
+  <w:num w:numId="2">
+    <w:abstractNumId w:val="3"/>
+  </w:num>
+  <w:num w:numId="3">
+    <w:abstractNumId w:val="1"/>
+  </w:num>
+  <w:num w:numId="4">
+    <w:abstractNumId w:val="2"/>
+  </w:num>
+  <w:num w:numId="5">
+    <w:abstractNumId w:val="0"/>
+  </w:num>
+</w:numbering>
 </file>
 
 <file path=word/styles.xml><?xml version="1.0" encoding="utf-8"?>
@@ -568,6 +2178,38 @@
     <w:semiHidden/>
     <w:unhideWhenUsed/>
   </w:style>
+  <w:style w:type="paragraph" w:styleId="ListParagraph">
+    <w:name w:val="List Paragraph"/>
+    <w:basedOn w:val="Normal"/>
+    <w:uiPriority w:val="34"/>
+    <w:qFormat/>
+    <w:rsid w:val="004A0DF6"/>
+    <w:pPr>
+      <w:ind w:left="720"/>
+      <w:contextualSpacing/>
+    </w:pPr>
+  </w:style>
+  <w:style w:type="character" w:styleId="PlaceholderText">
+    <w:name w:val="Placeholder Text"/>
+    <w:basedOn w:val="DefaultParagraphFont"/>
+    <w:uiPriority w:val="99"/>
+    <w:semiHidden/>
+    <w:rsid w:val="00A02633"/>
+    <w:rPr>
+      <w:color w:val="808080"/>
+    </w:rPr>
+  </w:style>
+  <w:style w:type="character" w:styleId="Hyperlink">
+    <w:name w:val="Hyperlink"/>
+    <w:basedOn w:val="DefaultParagraphFont"/>
+    <w:uiPriority w:val="99"/>
+    <w:unhideWhenUsed/>
+    <w:rsid w:val="0061207A"/>
+    <w:rPr>
+      <w:color w:val="0563C1" w:themeColor="hyperlink"/>
+      <w:u w:val="single"/>
+    </w:rPr>
+  </w:style>
 </w:styles>
 </file>
 

</xml_diff>